<commit_message>
Completed IE DF read - join and full EDA needed. Removed NDQ7 from IE, databulletin1 & 6 from UK. For IE, NDQ7 added counts at the level of eircode which are unnecessary for this stage of analysis. For UK, bulletins were aggregated at £ level instead of counts.
Adjusted the citations in the report to account for this.
</commit_message>
<xml_diff>
--- a/CA2 Report.docx
+++ b/CA2 Report.docx
@@ -5,13 +5,9 @@
     <w:p>
       <w:pPr>
         <w:rPr>
-          <w:rFonts w:ascii="Times New Roman" w:hAnsi="Times New Roman" w:cs="Times New Roman"/>
-          <w:sz w:val="24"/>
-          <w:szCs w:val="24"/>
-          <w:lang w:val="en-US"/>
+          <w:color w:val="000000"/>
         </w:rPr>
       </w:pPr>
-      <w:proofErr w:type="spellStart"/>
       <w:r>
         <w:rPr>
           <w:rFonts w:ascii="Times New Roman" w:hAnsi="Times New Roman" w:cs="Times New Roman"/>
@@ -21,19 +17,7 @@
           <w:szCs w:val="24"/>
           <w:lang w:val="en-US"/>
         </w:rPr>
-        <w:t>Datasource</w:t>
-      </w:r>
-      <w:proofErr w:type="spellEnd"/>
-      <w:r>
-        <w:rPr>
-          <w:rFonts w:ascii="Times New Roman" w:hAnsi="Times New Roman" w:cs="Times New Roman"/>
-          <w:b/>
-          <w:bCs/>
-          <w:sz w:val="24"/>
-          <w:szCs w:val="24"/>
-          <w:lang w:val="en-US"/>
-        </w:rPr>
-        <w:t xml:space="preserve"> Citations:</w:t>
+        <w:t>Datasource Citations:</w:t>
       </w:r>
       <w:r>
         <w:rPr>
@@ -62,7 +46,7 @@
           <w:sz w:val="24"/>
           <w:szCs w:val="24"/>
         </w:rPr>
-        <w:t>Output in the construction industry: sub-national and sub-sector - Office for National Statistics</w:t>
+        <w:t>Output in the construction industry - Office for National Statistics</w:t>
       </w:r>
       <w:r>
         <w:rPr>
@@ -70,79 +54,6 @@
           <w:color w:val="000000"/>
           <w:sz w:val="24"/>
           <w:szCs w:val="24"/>
-        </w:rPr>
-        <w:t>. [online] Available at: https://www.ons.gov.uk/businessindustryandtrade/constructionindustry/datasets/outputintheconstructionindustrysubnationalandsubsector.</w:t>
-      </w:r>
-      <w:r>
-        <w:rPr>
-          <w:rFonts w:ascii="Times New Roman" w:hAnsi="Times New Roman" w:cs="Times New Roman"/>
-          <w:color w:val="000000"/>
-          <w:sz w:val="24"/>
-          <w:szCs w:val="24"/>
-        </w:rPr>
-        <w:br/>
-      </w:r>
-    </w:p>
-    <w:p>
-      <w:pPr>
-        <w:pStyle w:val="NormalWeb"/>
-        <w:spacing w:before="0" w:beforeAutospacing="0" w:after="0" w:afterAutospacing="0" w:line="360" w:lineRule="atLeast"/>
-        <w:rPr>
-          <w:color w:val="000000"/>
-        </w:rPr>
-      </w:pPr>
-      <w:r>
-        <w:rPr>
-          <w:color w:val="000000"/>
-        </w:rPr>
-        <w:t>www.ons.gov.uk. (n.d.). </w:t>
-      </w:r>
-      <w:r>
-        <w:rPr>
-          <w:i/>
-          <w:iCs/>
-          <w:color w:val="000000"/>
-        </w:rPr>
-        <w:t>Output in the construction industry: all work summary - Office for National Statistics</w:t>
-      </w:r>
-      <w:r>
-        <w:rPr>
-          <w:color w:val="000000"/>
-        </w:rPr>
-        <w:t>. [online] Available at: https://www.ons.gov.uk/businessindustryandtrade/constructionindustry/datasets/outputintheconstructionindustryallworksummary [Accessed 1 May 2023].</w:t>
-      </w:r>
-      <w:r>
-        <w:rPr>
-          <w:color w:val="000000"/>
-        </w:rPr>
-        <w:br/>
-      </w:r>
-    </w:p>
-    <w:p>
-      <w:pPr>
-        <w:pStyle w:val="NormalWeb"/>
-        <w:spacing w:before="0" w:beforeAutospacing="0" w:after="0" w:afterAutospacing="0" w:line="360" w:lineRule="atLeast"/>
-        <w:rPr>
-          <w:color w:val="000000"/>
-        </w:rPr>
-      </w:pPr>
-      <w:r>
-        <w:rPr>
-          <w:color w:val="000000"/>
-        </w:rPr>
-        <w:t>www.ons.gov.uk. (n.d.). </w:t>
-      </w:r>
-      <w:r>
-        <w:rPr>
-          <w:i/>
-          <w:iCs/>
-          <w:color w:val="000000"/>
-        </w:rPr>
-        <w:t>Output in the construction industry - Office for National Statistics</w:t>
-      </w:r>
-      <w:r>
-        <w:rPr>
-          <w:color w:val="000000"/>
         </w:rPr>
         <w:t>. [online] Available at: https://www.ons.gov.uk/businessindustryandtrade/constructionindustry/datasets/outputintheconstructionindustry.</w:t>
       </w:r>
@@ -239,12 +150,6 @@
         </w:rPr>
         <w:t>. [online] Available at: https://data.gov.ie/dataset/ndq05-new-dwelling-completion/resource/108d82d0-43f1-4574-9e47-bb54f078fd84 [Accessed 1 May 2023].</w:t>
       </w:r>
-      <w:r>
-        <w:rPr>
-          <w:color w:val="000000"/>
-        </w:rPr>
-        <w:br/>
-      </w:r>
     </w:p>
     <w:p>
       <w:pPr>
@@ -280,6 +185,58 @@
         </w:rPr>
         <w:br/>
       </w:r>
+      <w:r>
+        <w:rPr>
+          <w:color w:val="000000"/>
+        </w:rPr>
+        <w:br/>
+      </w:r>
+      <w:r>
+        <w:rPr>
+          <w:color w:val="000000"/>
+        </w:rPr>
+        <w:t>ec.europa.eu. (n.d.). </w:t>
+      </w:r>
+      <w:r>
+        <w:rPr>
+          <w:i/>
+          <w:iCs/>
+          <w:color w:val="000000"/>
+        </w:rPr>
+        <w:t>Product - Products Datasets - Eurostat</w:t>
+      </w:r>
+      <w:r>
+        <w:rPr>
+          <w:color w:val="000000"/>
+        </w:rPr>
+        <w:t>. [online] Available at: https://ec.europa.eu/eurostat/web/products-datasets/-/ei_bsbu_q_r2 [Accessed 1 May 2023].</w:t>
+      </w:r>
+      <w:r>
+        <w:rPr>
+          <w:color w:val="000000"/>
+        </w:rPr>
+        <w:br/>
+      </w:r>
+      <w:r>
+        <w:rPr>
+          <w:color w:val="000000"/>
+        </w:rPr>
+        <w:t>ec.europa.eu. (n.d.). </w:t>
+      </w:r>
+      <w:r>
+        <w:rPr>
+          <w:i/>
+          <w:iCs/>
+          <w:color w:val="000000"/>
+        </w:rPr>
+        <w:t>Product - Products Datasets - Eurostat</w:t>
+      </w:r>
+      <w:r>
+        <w:rPr>
+          <w:color w:val="000000"/>
+        </w:rPr>
+        <w:t>. [online] Available at: https://ec.europa.eu/eurostat/web/products-datasets/-/ei_isbu_q [Accessed 1 May 2023].</w:t>
+      </w:r>
     </w:p>
     <w:p>
       <w:pPr>
@@ -293,97 +250,6 @@
         <w:rPr>
           <w:color w:val="000000"/>
         </w:rPr>
-        <w:t>data.gov.ie. (n.d.). </w:t>
-      </w:r>
-      <w:r>
-        <w:rPr>
-          <w:i/>
-          <w:iCs/>
-          <w:color w:val="000000"/>
-        </w:rPr>
-        <w:t>NDQ07 - New Dwelling Completion - New Dwelling Completion - data.gov.ie</w:t>
-      </w:r>
-      <w:r>
-        <w:rPr>
-          <w:color w:val="000000"/>
-        </w:rPr>
-        <w:t>. [online] Available at: https://data.gov.ie/dataset/ndq07-new-dwelling-completion/resource/f9cf710c-b9cb-485f-b986-4b76cf6ef045 [Accessed 1 May 2023].</w:t>
-      </w:r>
-    </w:p>
-    <w:p>
-      <w:pPr>
-        <w:pStyle w:val="NormalWeb"/>
-        <w:spacing w:before="0" w:beforeAutospacing="0" w:after="0" w:afterAutospacing="0" w:line="360" w:lineRule="atLeast"/>
-        <w:rPr>
-          <w:color w:val="000000"/>
-        </w:rPr>
-      </w:pPr>
-      <w:r>
-        <w:rPr>
-          <w:color w:val="000000"/>
-        </w:rPr>
-        <w:br/>
-      </w:r>
-      <w:r>
-        <w:rPr>
-          <w:color w:val="000000"/>
-        </w:rPr>
-        <w:t>ec.europa.eu. (n.d.). </w:t>
-      </w:r>
-      <w:r>
-        <w:rPr>
-          <w:i/>
-          <w:iCs/>
-          <w:color w:val="000000"/>
-        </w:rPr>
-        <w:t>Product - Products Datasets - Eurostat</w:t>
-      </w:r>
-      <w:r>
-        <w:rPr>
-          <w:color w:val="000000"/>
-        </w:rPr>
-        <w:t>. [online] Available at: https://ec.europa.eu/eurostat/web/products-datasets/-/ei_bsbu_q_r2 [Accessed 1 May 2023].</w:t>
-      </w:r>
-      <w:r>
-        <w:rPr>
-          <w:color w:val="000000"/>
-        </w:rPr>
-        <w:br/>
-      </w:r>
-      <w:r>
-        <w:rPr>
-          <w:color w:val="000000"/>
-        </w:rPr>
-        <w:t>ec.europa.eu. (n.d.). </w:t>
-      </w:r>
-      <w:r>
-        <w:rPr>
-          <w:i/>
-          <w:iCs/>
-          <w:color w:val="000000"/>
-        </w:rPr>
-        <w:t>Product - Products Datasets - Eurostat</w:t>
-      </w:r>
-      <w:r>
-        <w:rPr>
-          <w:color w:val="000000"/>
-        </w:rPr>
-        <w:t>. [online] Available at: https://ec.europa.eu/eurostat/web/products-datasets/-/ei_isbu_q [Accessed 1 May 2023].</w:t>
-      </w:r>
-    </w:p>
-    <w:p>
-      <w:pPr>
-        <w:pStyle w:val="NormalWeb"/>
-        <w:spacing w:before="0" w:beforeAutospacing="0" w:after="0" w:afterAutospacing="0" w:line="360" w:lineRule="atLeast"/>
-        <w:rPr>
-          <w:color w:val="000000"/>
-        </w:rPr>
-      </w:pPr>
-      <w:r>
-        <w:rPr>
-          <w:color w:val="000000"/>
-        </w:rPr>
-        <w:lastRenderedPageBreak/>
         <w:t>ec.europa.eu. (n.d.). </w:t>
       </w:r>
       <w:r>

</xml_diff>

<commit_message>
Replaced EU datasets with population data. Replaced UK datasets with UK (by country). This is due to differences in absolute values for IE vs adjusted index values for EU & UK.
Completed ingestion of UK & Pop.
Function to ingest UK & xml to dataframe.
</commit_message>
<xml_diff>
--- a/CA2 Report.docx
+++ b/CA2 Report.docx
@@ -8,6 +8,7 @@
           <w:color w:val="000000"/>
         </w:rPr>
       </w:pPr>
+      <w:proofErr w:type="spellStart"/>
       <w:r>
         <w:rPr>
           <w:rFonts w:ascii="Times New Roman" w:hAnsi="Times New Roman" w:cs="Times New Roman"/>
@@ -17,7 +18,19 @@
           <w:szCs w:val="24"/>
           <w:lang w:val="en-US"/>
         </w:rPr>
-        <w:t>Datasource Citations:</w:t>
+        <w:t>Datasource</w:t>
+      </w:r>
+      <w:proofErr w:type="spellEnd"/>
+      <w:r>
+        <w:rPr>
+          <w:rFonts w:ascii="Times New Roman" w:hAnsi="Times New Roman" w:cs="Times New Roman"/>
+          <w:b/>
+          <w:bCs/>
+          <w:sz w:val="24"/>
+          <w:szCs w:val="24"/>
+          <w:lang w:val="en-US"/>
+        </w:rPr>
+        <w:t xml:space="preserve"> Citations:</w:t>
       </w:r>
       <w:r>
         <w:rPr>
@@ -46,7 +59,7 @@
           <w:sz w:val="24"/>
           <w:szCs w:val="24"/>
         </w:rPr>
-        <w:t>Output in the construction industry - Office for National Statistics</w:t>
+        <w:t>House building, UK: permanent dwellings started and completed by country</w:t>
       </w:r>
       <w:r>
         <w:rPr>
@@ -55,7 +68,25 @@
           <w:sz w:val="24"/>
           <w:szCs w:val="24"/>
         </w:rPr>
-        <w:t>. [online] Available at: https://www.ons.gov.uk/businessindustryandtrade/constructionindustry/datasets/outputintheconstructionindustry.</w:t>
+        <w:t xml:space="preserve">. [online] Available at: </w:t>
+      </w:r>
+      <w:r>
+        <w:rPr>
+          <w:rFonts w:ascii="Times New Roman" w:hAnsi="Times New Roman" w:cs="Times New Roman"/>
+          <w:color w:val="000000"/>
+          <w:sz w:val="24"/>
+          <w:szCs w:val="24"/>
+        </w:rPr>
+        <w:t>https://www.ons.gov.uk/peoplepopulationandcommunity/housing/datasets/ukhousebuildingpermanentdwellingsstartedandcompleted</w:t>
+      </w:r>
+      <w:r>
+        <w:rPr>
+          <w:rFonts w:ascii="Times New Roman" w:hAnsi="Times New Roman" w:cs="Times New Roman"/>
+          <w:color w:val="000000"/>
+          <w:sz w:val="24"/>
+          <w:szCs w:val="24"/>
+        </w:rPr>
+        <w:t>.</w:t>
       </w:r>
     </w:p>
     <w:p>
@@ -195,7 +226,7 @@
         <w:rPr>
           <w:color w:val="000000"/>
         </w:rPr>
-        <w:t>ec.europa.eu. (n.d.). </w:t>
+        <w:t>World Bank (2021). </w:t>
       </w:r>
       <w:r>
         <w:rPr>
@@ -203,39 +234,27 @@
           <w:iCs/>
           <w:color w:val="000000"/>
         </w:rPr>
-        <w:t>Product - Products Datasets - Eurostat</w:t>
-      </w:r>
-      <w:r>
-        <w:rPr>
-          <w:color w:val="000000"/>
-        </w:rPr>
-        <w:t>. [online] Available at: https://ec.europa.eu/eurostat/web/products-datasets/-/ei_bsbu_q_r2 [Accessed 1 May 2023].</w:t>
-      </w:r>
-      <w:r>
-        <w:rPr>
-          <w:color w:val="000000"/>
-        </w:rPr>
-        <w:br/>
-      </w:r>
-      <w:r>
-        <w:rPr>
-          <w:color w:val="000000"/>
-        </w:rPr>
-        <w:t>ec.europa.eu. (n.d.). </w:t>
-      </w:r>
-      <w:r>
-        <w:rPr>
-          <w:i/>
-          <w:iCs/>
-          <w:color w:val="000000"/>
-        </w:rPr>
-        <w:t>Product - Products Datasets - Eurostat</w:t>
-      </w:r>
-      <w:r>
-        <w:rPr>
-          <w:color w:val="000000"/>
-        </w:rPr>
-        <w:t>. [online] Available at: https://ec.europa.eu/eurostat/web/products-datasets/-/ei_isbu_q [Accessed 1 May 2023].</w:t>
+        <w:t>Population, Total | Data</w:t>
+      </w:r>
+      <w:r>
+        <w:rPr>
+          <w:color w:val="000000"/>
+        </w:rPr>
+        <w:t>. [online] Worldbank.org. Available at: https://data.worldbank.org/indicator/SP.POP.TOTL.</w:t>
+      </w:r>
+    </w:p>
+    <w:p>
+      <w:pPr>
+        <w:pStyle w:val="NormalWeb"/>
+        <w:rPr>
+          <w:color w:val="000000"/>
+        </w:rPr>
+      </w:pPr>
+      <w:r>
+        <w:rPr>
+          <w:color w:val="000000"/>
+        </w:rPr>
+        <w:t>‌</w:t>
       </w:r>
     </w:p>
     <w:p>
@@ -246,26 +265,15 @@
           <w:color w:val="000000"/>
         </w:rPr>
       </w:pPr>
-      <w:r>
-        <w:rPr>
-          <w:color w:val="000000"/>
-        </w:rPr>
-        <w:t>ec.europa.eu. (n.d.). </w:t>
-      </w:r>
-      <w:r>
-        <w:rPr>
-          <w:i/>
-          <w:iCs/>
-          <w:color w:val="000000"/>
-        </w:rPr>
-        <w:t>Product - Products Datasets - Eurostat</w:t>
-      </w:r>
-      <w:r>
-        <w:rPr>
-          <w:color w:val="000000"/>
-        </w:rPr>
-        <w:t>. [online] Available at: https://ec.europa.eu/eurostat/web/products-datasets/-/sts_copr_q [Accessed 1 May 2023].</w:t>
-      </w:r>
+    </w:p>
+    <w:p>
+      <w:pPr>
+        <w:pStyle w:val="NormalWeb"/>
+        <w:spacing w:before="0" w:beforeAutospacing="0" w:after="0" w:afterAutospacing="0" w:line="360" w:lineRule="atLeast"/>
+        <w:rPr>
+          <w:color w:val="000000"/>
+        </w:rPr>
+      </w:pPr>
     </w:p>
     <w:sectPr>
       <w:pgSz w:w="11906" w:h="16838"/>

</xml_diff>